<commit_message>
* copied to google docs
</commit_message>
<xml_diff>
--- a/seminar/2012-02-12_Seminar exercise-1.docx
+++ b/seminar/2012-02-12_Seminar exercise-1.docx
@@ -26,7 +26,7 @@
       <w:r>
         <w:rPr>
           <w:noProof/>
-          <w:lang w:val="en-GB" w:eastAsia="de-DE"/>
+          <w:lang w:eastAsia="de-DE"/>
         </w:rPr>
         <w:drawing>
           <wp:inline distT="0" distB="0" distL="0" distR="0" wp14:anchorId="66FAA5ED" wp14:editId="38BC56CE">
@@ -116,7 +116,7 @@
       <w:r>
         <w:rPr>
           <w:noProof/>
-          <w:lang w:val="en-GB" w:eastAsia="de-DE"/>
+          <w:lang w:eastAsia="de-DE"/>
         </w:rPr>
         <w:drawing>
           <wp:inline distT="0" distB="0" distL="0" distR="0" wp14:anchorId="2C5AF148" wp14:editId="37E725D5">
@@ -443,23 +443,7 @@
           <w:highlight w:val="lightGray"/>
           <w:lang w:val="en-GB"/>
         </w:rPr>
-        <w:t xml:space="preserve">rapidly declining </w:t>
-      </w:r>
-      <w:r>
-        <w:rPr>
-          <w:bCs/>
-          <w:highlight w:val="lightGray"/>
-          <w:lang w:val="en-GB"/>
-        </w:rPr>
-        <w:t>[by 2010]</w:t>
-      </w:r>
-      <w:r>
-        <w:rPr>
-          <w:bCs/>
-          <w:highlight w:val="lightGray"/>
-          <w:lang w:val="en-GB"/>
-        </w:rPr>
-        <w:t xml:space="preserve">. Even though Harley-Davidson manages to extend its market share in North America and Europe, the total number of registrations </w:t>
+        <w:t xml:space="preserve">rapidly declining [by 2010]. Even though Harley-Davidson manages to extend its market share in North America and Europe, the total number of registrations </w:t>
       </w:r>
       <w:r>
         <w:rPr>
@@ -574,8 +558,6 @@
           <w:lang w:val="en-GB"/>
         </w:rPr>
       </w:pPr>
-      <w:bookmarkStart w:id="0" w:name="_GoBack"/>
-      <w:bookmarkEnd w:id="0"/>
     </w:p>
     <w:p>
       <w:pPr>
@@ -621,7 +603,7 @@
       <w:r>
         <w:rPr>
           <w:noProof/>
-          <w:lang w:val="en-GB" w:eastAsia="de-DE"/>
+          <w:lang w:eastAsia="de-DE"/>
         </w:rPr>
         <w:drawing>
           <wp:inline distT="0" distB="0" distL="0" distR="0" wp14:anchorId="39A32B94" wp14:editId="43CBA661">
@@ -669,15 +651,85 @@
           <w:lang w:val="en-GB"/>
         </w:rPr>
       </w:pPr>
-      <w:proofErr w:type="gramStart"/>
-      <w:r>
-        <w:rPr>
-          <w:bCs/>
-          <w:lang w:val="en-GB"/>
-        </w:rPr>
-        <w:t>empty</w:t>
-      </w:r>
-      <w:proofErr w:type="gramEnd"/>
+      <w:r>
+        <w:rPr>
+          <w:bCs/>
+          <w:lang w:val="en-GB"/>
+        </w:rPr>
+        <w:t>The project’s goal is to select a suitable software product for long-term planning and operating of supply management</w:t>
+      </w:r>
+      <w:r>
+        <w:rPr>
+          <w:bCs/>
+          <w:lang w:val="en-GB"/>
+        </w:rPr>
+        <w:t xml:space="preserve"> within Harley-Davidson’s organizations</w:t>
+      </w:r>
+      <w:r>
+        <w:rPr>
+          <w:bCs/>
+          <w:lang w:val="en-GB"/>
+        </w:rPr>
+        <w:t xml:space="preserve">. </w:t>
+      </w:r>
+      <w:r>
+        <w:rPr>
+          <w:bCs/>
+          <w:lang w:val="en-GB"/>
+        </w:rPr>
+        <w:t xml:space="preserve">It is seen as follow-up to </w:t>
+      </w:r>
+      <w:r>
+        <w:rPr>
+          <w:bCs/>
+          <w:lang w:val="en-GB"/>
+        </w:rPr>
+        <w:t xml:space="preserve">Harley-Davidson’s recent strategy-shift from short-term decentralized to a centralized </w:t>
+      </w:r>
+      <w:r>
+        <w:rPr>
+          <w:bCs/>
+          <w:lang w:val="en-GB"/>
+        </w:rPr>
+        <w:t>procurement</w:t>
+      </w:r>
+      <w:r>
+        <w:rPr>
+          <w:bCs/>
+          <w:lang w:val="en-GB"/>
+        </w:rPr>
+        <w:t xml:space="preserve"> organization</w:t>
+      </w:r>
+      <w:r>
+        <w:rPr>
+          <w:bCs/>
+          <w:lang w:val="en-GB"/>
+        </w:rPr>
+        <w:t xml:space="preserve"> and expected to achieve major improvements in respect to the </w:t>
+      </w:r>
+      <w:r>
+        <w:rPr>
+          <w:bCs/>
+          <w:lang w:val="en-GB"/>
+        </w:rPr>
+        <w:t>transformation</w:t>
+      </w:r>
+      <w:r>
+        <w:rPr>
+          <w:bCs/>
+          <w:lang w:val="en-GB"/>
+        </w:rPr>
+        <w:t xml:space="preserve"> of internal and extern</w:t>
+      </w:r>
+      <w:bookmarkStart w:id="0" w:name="_GoBack"/>
+      <w:bookmarkEnd w:id="0"/>
+      <w:r>
+        <w:rPr>
+          <w:bCs/>
+          <w:lang w:val="en-GB"/>
+        </w:rPr>
+        <w:t xml:space="preserve">al organisations. </w:t>
+      </w:r>
     </w:p>
     <w:p>
       <w:pPr>
@@ -693,6 +745,7 @@
           <w:rStyle w:val="Buchtitel"/>
           <w:lang w:val="en-GB"/>
         </w:rPr>
+        <w:lastRenderedPageBreak/>
         <w:t>The market</w:t>
       </w:r>
     </w:p>
@@ -729,7 +782,6 @@
           <w:rStyle w:val="Buchtitel"/>
           <w:lang w:val="en-GB"/>
         </w:rPr>
-        <w:lastRenderedPageBreak/>
         <w:t>Organizational and operational infrastructure</w:t>
       </w:r>
     </w:p>
@@ -760,7 +812,7 @@
       <w:r>
         <w:rPr>
           <w:noProof/>
-          <w:lang w:val="en-GB" w:eastAsia="de-DE"/>
+          <w:lang w:eastAsia="de-DE"/>
         </w:rPr>
         <w:drawing>
           <wp:inline distT="0" distB="0" distL="0" distR="0" wp14:anchorId="76BABA5E" wp14:editId="748C8DE6">
@@ -862,7 +914,7 @@
       <w:r>
         <w:rPr>
           <w:noProof/>
-          <w:lang w:val="en-GB" w:eastAsia="de-DE"/>
+          <w:lang w:eastAsia="de-DE"/>
         </w:rPr>
         <w:drawing>
           <wp:inline distT="0" distB="0" distL="0" distR="0" wp14:anchorId="4F2CA405" wp14:editId="7E9D2A35">
@@ -967,7 +1019,7 @@
       <w:r>
         <w:rPr>
           <w:noProof/>
-          <w:lang w:val="en-GB" w:eastAsia="de-DE"/>
+          <w:lang w:eastAsia="de-DE"/>
         </w:rPr>
         <w:drawing>
           <wp:inline distT="0" distB="0" distL="0" distR="0" wp14:anchorId="6E691DA6" wp14:editId="51A366CF">
@@ -1072,7 +1124,7 @@
       <w:r>
         <w:rPr>
           <w:noProof/>
-          <w:lang w:val="en-GB" w:eastAsia="de-DE"/>
+          <w:lang w:eastAsia="de-DE"/>
         </w:rPr>
         <w:drawing>
           <wp:inline distT="0" distB="0" distL="0" distR="0" wp14:anchorId="04ABF6A2" wp14:editId="542159C0">
@@ -1123,7 +1175,7 @@
       <w:r>
         <w:rPr>
           <w:noProof/>
-          <w:lang w:val="en-GB" w:eastAsia="de-DE"/>
+          <w:lang w:eastAsia="de-DE"/>
         </w:rPr>
         <w:lastRenderedPageBreak/>
         <w:drawing>
@@ -1175,7 +1227,7 @@
       <w:r>
         <w:rPr>
           <w:noProof/>
-          <w:lang w:val="en-GB" w:eastAsia="de-DE"/>
+          <w:lang w:eastAsia="de-DE"/>
         </w:rPr>
         <w:drawing>
           <wp:inline distT="0" distB="0" distL="0" distR="0" wp14:anchorId="03BB8919" wp14:editId="4C873349">
@@ -1336,7 +1388,7 @@
       <w:r>
         <w:rPr>
           <w:noProof/>
-          <w:lang w:val="en-GB" w:eastAsia="de-DE"/>
+          <w:lang w:eastAsia="de-DE"/>
         </w:rPr>
         <w:lastRenderedPageBreak/>
         <w:drawing>
@@ -1388,7 +1440,7 @@
       <w:r>
         <w:rPr>
           <w:noProof/>
-          <w:lang w:val="en-GB" w:eastAsia="de-DE"/>
+          <w:lang w:eastAsia="de-DE"/>
         </w:rPr>
         <w:drawing>
           <wp:inline distT="0" distB="0" distL="0" distR="0" wp14:anchorId="3B182DD6" wp14:editId="29A33F7D">
@@ -1500,7 +1552,7 @@
       <w:r>
         <w:rPr>
           <w:noProof/>
-          <w:lang w:val="en-GB" w:eastAsia="de-DE"/>
+          <w:lang w:eastAsia="de-DE"/>
         </w:rPr>
         <w:drawing>
           <wp:inline distT="0" distB="0" distL="0" distR="0" wp14:anchorId="76C76298" wp14:editId="5A1E464C">
@@ -1605,23 +1657,7 @@
           <w:sz w:val="16"/>
           <w:lang w:val="en-GB"/>
         </w:rPr>
-        <w:t xml:space="preserve">Harley-Davidson announces 3rd quarter results, Unveils long-term business strategy. </w:t>
-      </w:r>
-      <w:r>
-        <w:rPr>
-          <w:bCs/>
-          <w:sz w:val="16"/>
-          <w:lang w:val="en-GB"/>
-        </w:rPr>
-        <w:t>October 15, 2009</w:t>
-      </w:r>
-      <w:r>
-        <w:rPr>
-          <w:bCs/>
-          <w:sz w:val="16"/>
-          <w:lang w:val="en-GB"/>
-        </w:rPr>
-        <w:t>.</w:t>
+        <w:t>Harley-Davidson announces 3rd quarter results, Unveils long-term business strategy. October 15, 2009.</w:t>
       </w:r>
     </w:p>
     <w:p>
@@ -1639,23 +1675,7 @@
             <w:sz w:val="16"/>
             <w:lang w:val="en-GB"/>
           </w:rPr>
-          <w:t>http://www.harley-davidso</w:t>
-        </w:r>
-        <w:r>
-          <w:rPr>
-            <w:rStyle w:val="Hyperlink"/>
-            <w:sz w:val="16"/>
-            <w:lang w:val="en-GB"/>
-          </w:rPr>
-          <w:t>n</w:t>
-        </w:r>
-        <w:r>
-          <w:rPr>
-            <w:rStyle w:val="Hyperlink"/>
-            <w:sz w:val="16"/>
-            <w:lang w:val="en-GB"/>
-          </w:rPr>
-          <w:t>.com/wcm/Content/Pages/HD_News/Company/newsarticle.jsp?locale=en_US&amp;articleLink=News/0581_press_release.hdnews&amp;newsYear=2009&amp;history=news</w:t>
+          <w:t>http://www.harley-davidson.com/wcm/Content/Pages/HD_News/Company/newsarticle.jsp?locale=en_US&amp;articleLink=News/0581_press_release.hdnews&amp;newsYear=2009&amp;history=news</w:t>
         </w:r>
       </w:hyperlink>
     </w:p>
@@ -1761,15 +1781,7 @@
           <w:sz w:val="16"/>
           <w:lang w:val="en-GB"/>
         </w:rPr>
-        <w:t xml:space="preserve">Strength. </w:t>
-      </w:r>
-      <w:r>
-        <w:rPr>
-          <w:bCs/>
-          <w:sz w:val="16"/>
-          <w:lang w:val="en-GB"/>
-        </w:rPr>
-        <w:t>January 24, 201</w:t>
+        <w:t>Strength. January 24, 201</w:t>
       </w:r>
       <w:r>
         <w:rPr>
@@ -3036,7 +3048,7 @@
 </file>
 
 <file path=customXml/itemProps1.xml><?xml version="1.0" encoding="utf-8"?>
-<ds:datastoreItem xmlns:ds="http://schemas.openxmlformats.org/officeDocument/2006/customXml" ds:itemID="{B12F3D11-A888-4668-86EF-933B3C5B042F}">
+<ds:datastoreItem xmlns:ds="http://schemas.openxmlformats.org/officeDocument/2006/customXml" ds:itemID="{A1D01F9D-B55A-4985-9F6B-309D3A869EA6}">
   <ds:schemaRefs>
     <ds:schemaRef ds:uri="http://schemas.openxmlformats.org/officeDocument/2006/bibliography"/>
   </ds:schemaRefs>

</xml_diff>